<commit_message>
MA_05_02_CO. Corrección de estilo
Con corrección de estilo y ajustes sugeridos.
</commit_message>
<xml_diff>
--- a/fuentes/contenidos/grado05/guion02/Guiadidactica_MA_05_02_CO.docx
+++ b/fuentes/contenidos/grado05/guion02/Guiadidactica_MA_05_02_CO.docx
@@ -72,7 +72,7 @@
         <w:pStyle w:val="Prrafodelista"/>
         <w:numPr>
           <w:ilvl w:val="0"/>
-          <w:numId w:val="8"/>
+          <w:numId w:val="11"/>
         </w:numPr>
         <w:spacing w:line="276" w:lineRule="auto"/>
         <w:jc w:val="both"/>
@@ -84,7 +84,7 @@
         <w:rPr>
           <w:rFonts w:ascii="Arial" w:hAnsi="Arial" w:cs="Arial"/>
         </w:rPr>
-        <w:t>Resuelvo y formulo problemas cuya estrategia de solución requiera de las relaciones y propiedades de los números naturales y sus operaciones.</w:t>
+        <w:t>Resuelvo y formulo problemas cuya estrategia de solución requiera las relaciones y propiedades de los números naturales y sus operaciones.</w:t>
       </w:r>
     </w:p>
     <w:p>
@@ -92,17 +92,25 @@
         <w:pStyle w:val="Prrafodelista"/>
         <w:numPr>
           <w:ilvl w:val="0"/>
-          <w:numId w:val="8"/>
+          <w:numId w:val="11"/>
         </w:numPr>
         <w:rPr>
           <w:rFonts w:ascii="Arial" w:hAnsi="Arial" w:cs="Arial"/>
         </w:rPr>
       </w:pPr>
-      <w:r>
-        <w:rPr>
-          <w:rFonts w:ascii="Arial" w:hAnsi="Arial" w:cs="Arial"/>
-        </w:rPr>
-        <w:t>Justiﬁco el valor de posición en el sistema de numeración decimal en relación con el conteo recurrente de unidades.</w:t>
+      <w:proofErr w:type="spellStart"/>
+      <w:r>
+        <w:rPr>
+          <w:rFonts w:ascii="Arial" w:hAnsi="Arial" w:cs="Arial"/>
+        </w:rPr>
+        <w:t>Justiﬁco</w:t>
+      </w:r>
+      <w:proofErr w:type="spellEnd"/>
+      <w:r>
+        <w:rPr>
+          <w:rFonts w:ascii="Arial" w:hAnsi="Arial" w:cs="Arial"/>
+        </w:rPr>
+        <w:t xml:space="preserve"> el valor de posición en el sistema de numeración decimal en relación con el conteo recurrente de unidades.</w:t>
       </w:r>
     </w:p>
     <w:p>
@@ -130,7 +138,7 @@
           <w:sz w:val="24"/>
           <w:szCs w:val="24"/>
         </w:rPr>
-        <w:t>Competencias:</w:t>
+        <w:t>Competencias</w:t>
       </w:r>
     </w:p>
     <w:p>
@@ -148,7 +156,7 @@
         <w:pStyle w:val="Listaconvietas"/>
         <w:numPr>
           <w:ilvl w:val="0"/>
-          <w:numId w:val="9"/>
+          <w:numId w:val="12"/>
         </w:numPr>
         <w:rPr>
           <w:rFonts w:ascii="Arial" w:hAnsi="Arial" w:cs="Arial"/>
@@ -172,7 +180,7 @@
         <w:pStyle w:val="Prrafodelista"/>
         <w:numPr>
           <w:ilvl w:val="0"/>
-          <w:numId w:val="9"/>
+          <w:numId w:val="12"/>
         </w:numPr>
         <w:adjustRightInd w:val="0"/>
         <w:jc w:val="both"/>
@@ -194,10 +202,10 @@
         <w:pStyle w:val="Listaconvietas"/>
         <w:numPr>
           <w:ilvl w:val="0"/>
-          <w:numId w:val="9"/>
+          <w:numId w:val="12"/>
         </w:numPr>
         <w:rPr>
-          <w:rFonts w:ascii="Arial" w:hAnsi="Arial" w:cs="Arial"/>
+          <w:rFonts w:ascii="Arial" w:eastAsia="MS Mincho" w:hAnsi="Arial" w:cs="Arial"/>
           <w:b w:val="0"/>
           <w:sz w:val="24"/>
           <w:szCs w:val="24"/>
@@ -210,34 +218,7 @@
           <w:sz w:val="24"/>
           <w:szCs w:val="24"/>
         </w:rPr>
-        <w:t>E</w:t>
-      </w:r>
-      <w:r>
-        <w:rPr>
-          <w:rFonts w:ascii="Arial" w:hAnsi="Arial" w:cs="Arial"/>
-          <w:b w:val="0"/>
-          <w:sz w:val="24"/>
-          <w:szCs w:val="24"/>
-        </w:rPr>
-        <w:t xml:space="preserve">stima resultados </w:t>
-      </w:r>
-      <w:r>
-        <w:rPr>
-          <w:rFonts w:ascii="Arial" w:hAnsi="Arial" w:cs="Arial"/>
-          <w:b w:val="0"/>
-          <w:sz w:val="24"/>
-          <w:szCs w:val="24"/>
-        </w:rPr>
-        <w:t xml:space="preserve">de operaciones </w:t>
-      </w:r>
-      <w:r>
-        <w:rPr>
-          <w:rFonts w:ascii="Arial" w:hAnsi="Arial" w:cs="Arial"/>
-          <w:b w:val="0"/>
-          <w:sz w:val="24"/>
-          <w:szCs w:val="24"/>
-        </w:rPr>
-        <w:t>para facilitar cálculos.</w:t>
+        <w:t>Estima resultados de operaciones para facilitar cálculos.</w:t>
       </w:r>
     </w:p>
     <w:p>
@@ -245,7 +226,7 @@
         <w:pStyle w:val="Prrafodelista"/>
         <w:numPr>
           <w:ilvl w:val="0"/>
-          <w:numId w:val="9"/>
+          <w:numId w:val="12"/>
         </w:numPr>
         <w:jc w:val="both"/>
         <w:rPr>
@@ -272,7 +253,7 @@
         <w:pStyle w:val="Prrafodelista"/>
         <w:numPr>
           <w:ilvl w:val="0"/>
-          <w:numId w:val="9"/>
+          <w:numId w:val="12"/>
         </w:numPr>
         <w:jc w:val="both"/>
         <w:rPr>
@@ -297,8 +278,6 @@
           <w:b/>
         </w:rPr>
       </w:pPr>
-      <w:bookmarkStart w:id="0" w:name="_GoBack"/>
-      <w:bookmarkEnd w:id="0"/>
     </w:p>
     <w:p>
       <w:pPr>
@@ -339,85 +318,7 @@
         <w:rPr>
           <w:rFonts w:ascii="Arial" w:hAnsi="Arial" w:cs="Arial"/>
         </w:rPr>
-        <w:t>Para comenzar el tema de los números naturales usted puede hacer referencia a la historia de los mismos</w:t>
-      </w:r>
-      <w:r>
-        <w:rPr>
-          <w:rFonts w:ascii="Arial" w:hAnsi="Arial" w:cs="Arial"/>
-        </w:rPr>
-        <w:t>, hablando sobre sus orígenes</w:t>
-      </w:r>
-      <w:r>
-        <w:rPr>
-          <w:rFonts w:ascii="Arial" w:hAnsi="Arial" w:cs="Arial"/>
-        </w:rPr>
-        <w:t>,</w:t>
-      </w:r>
-      <w:r>
-        <w:rPr>
-          <w:rFonts w:ascii="Arial" w:hAnsi="Arial" w:cs="Arial"/>
-        </w:rPr>
-        <w:t xml:space="preserve"> desde que el hombre comienza a representar con marcas en árboles o en el piso</w:t>
-      </w:r>
-      <w:r>
-        <w:rPr>
-          <w:rFonts w:ascii="Arial" w:hAnsi="Arial" w:cs="Arial"/>
-        </w:rPr>
-        <w:t>,</w:t>
-      </w:r>
-      <w:r>
-        <w:rPr>
-          <w:rFonts w:ascii="Arial" w:hAnsi="Arial" w:cs="Arial"/>
-        </w:rPr>
-        <w:t xml:space="preserve"> objetos</w:t>
-      </w:r>
-      <w:r>
-        <w:rPr>
-          <w:rFonts w:ascii="Arial" w:hAnsi="Arial" w:cs="Arial"/>
-        </w:rPr>
-        <w:t>,</w:t>
-      </w:r>
-      <w:r>
-        <w:rPr>
-          <w:rFonts w:ascii="Arial" w:hAnsi="Arial" w:cs="Arial"/>
-        </w:rPr>
-        <w:t xml:space="preserve"> que son </w:t>
-      </w:r>
-      <w:r>
-        <w:rPr>
-          <w:rFonts w:ascii="Arial" w:hAnsi="Arial" w:cs="Arial"/>
-        </w:rPr>
-        <w:t>un</w:t>
-      </w:r>
-      <w:r>
-        <w:rPr>
-          <w:rFonts w:ascii="Arial" w:hAnsi="Arial" w:cs="Arial"/>
-        </w:rPr>
-        <w:t xml:space="preserve"> aspecto </w:t>
-      </w:r>
-      <w:r>
-        <w:rPr>
-          <w:rFonts w:ascii="Arial" w:hAnsi="Arial" w:cs="Arial"/>
-        </w:rPr>
-        <w:t xml:space="preserve">que </w:t>
-      </w:r>
-      <w:r>
-        <w:rPr>
-          <w:rFonts w:ascii="Arial" w:hAnsi="Arial" w:cs="Arial"/>
-        </w:rPr>
-        <w:t>se propone</w:t>
-      </w:r>
-      <w:r>
-        <w:rPr>
-          <w:rFonts w:ascii="Arial" w:hAnsi="Arial" w:cs="Arial"/>
-        </w:rPr>
-        <w:t xml:space="preserve"> en</w:t>
-      </w:r>
-      <w:r>
-        <w:rPr>
-          <w:rFonts w:ascii="Arial" w:hAnsi="Arial" w:cs="Arial"/>
-        </w:rPr>
-        <w:t xml:space="preserve"> un interactivo que permite reconocer aspectos de algunos sistemas de numeración y usos de los números naturales.</w:t>
+        <w:t>Para comenzar el tema de los números naturales, usted puede hacer referencia a la historia de los mismos y hablar sobre sus orígenes desde cuando el hombre comenzó a representar objetos con marcas en árboles o en el piso. Este es un aspecto que se propone en un interactivo que permite reconocer particularidades de algunos sistemas de numeración y usos de los números naturales.</w:t>
       </w:r>
     </w:p>
     <w:p>
@@ -435,42 +336,28 @@
         <w:shd w:val="clear" w:color="auto" w:fill="FFFFFF"/>
         <w:spacing w:before="150" w:beforeAutospacing="0" w:after="150" w:afterAutospacing="0"/>
         <w:rPr>
-          <w:rFonts w:ascii="Arial" w:eastAsiaTheme="minorHAnsi" w:hAnsi="Arial" w:cs="Arial"/>
+          <w:rFonts w:ascii="Arial" w:eastAsia="Cambria" w:hAnsi="Arial" w:cs="Arial"/>
           <w:lang w:val="es-ES_tradnl" w:eastAsia="en-US"/>
         </w:rPr>
       </w:pPr>
       <w:r>
         <w:rPr>
-          <w:rFonts w:ascii="Arial" w:eastAsiaTheme="minorHAnsi" w:hAnsi="Arial" w:cs="Arial"/>
+          <w:rFonts w:ascii="Arial" w:eastAsia="Cambria" w:hAnsi="Arial" w:cs="Arial"/>
           <w:lang w:val="es-ES_tradnl" w:eastAsia="en-US"/>
         </w:rPr>
-        <w:t xml:space="preserve">Comente a los estudiantes que antiguamente no se incluía el cero dentro del conjunto de los números naturales y que para el caso del desarrollo del tema </w:t>
-      </w:r>
-      <w:r>
-        <w:rPr>
-          <w:rFonts w:ascii="Arial" w:eastAsiaTheme="minorHAnsi" w:hAnsi="Arial" w:cs="Arial"/>
-          <w:lang w:val="es-ES_tradnl" w:eastAsia="en-US"/>
-        </w:rPr>
-        <w:t>de</w:t>
-      </w:r>
-      <w:r>
-        <w:rPr>
-          <w:rFonts w:ascii="Arial" w:eastAsiaTheme="minorHAnsi" w:hAnsi="Arial" w:cs="Arial"/>
-          <w:lang w:val="es-ES_tradnl" w:eastAsia="en-US"/>
-        </w:rPr>
-        <w:t xml:space="preserve">l conjunto de los números naturales </w:t>
+        <w:t xml:space="preserve">Comente a los estudiantes que antiguamente no se incluía el cero dentro del conjunto de los números naturales; y que para el caso del desarrollo del tema del conjunto de los números naturales, </w:t>
       </w:r>
       <w:r>
         <w:rPr>
           <w:rFonts w:ascii="Arial" w:hAnsi="Arial" w:cs="Arial"/>
           <w:noProof/>
-          <w:color w:val="000000" w:themeColor="text1"/>
+          <w:color w:val="000000"/>
         </w:rPr>
         <w:drawing>
-          <wp:inline distT="0" distB="0" distL="0" distR="0" wp14:anchorId="7AC21E93" wp14:editId="041BF241">
-            <wp:extent cx="123825" cy="123825"/>
+          <wp:inline distT="0" distB="0" distL="0" distR="0" wp14:anchorId="47FB6BF9" wp14:editId="12410F31">
+            <wp:extent cx="122555" cy="122555"/>
             <wp:effectExtent l="0" t="0" r="0" b="0"/>
-            <wp:docPr id="12" name="Imagen 12" descr="C:\Users\usuario\Desktop\Planeta\AUTORES\JAIRO\TEMA 1\Imágenes\N.gif"/>
+            <wp:docPr id="10" name="Imagen 10" descr="N"/>
             <wp:cNvGraphicFramePr>
               <a:graphicFrameLocks xmlns:a="http://schemas.openxmlformats.org/drawingml/2006/main" noChangeAspect="1"/>
             </wp:cNvGraphicFramePr>
@@ -478,7 +365,7 @@
               <a:graphicData uri="http://schemas.openxmlformats.org/drawingml/2006/picture">
                 <pic:pic xmlns:pic="http://schemas.openxmlformats.org/drawingml/2006/picture">
                   <pic:nvPicPr>
-                    <pic:cNvPr id="0" name="Picture 6" descr="C:\Users\usuario\Desktop\Planeta\AUTORES\JAIRO\TEMA 1\Imágenes\N.gif"/>
+                    <pic:cNvPr id="0" name="Imagen 12" descr="N"/>
                     <pic:cNvPicPr>
                       <a:picLocks noChangeAspect="1" noChangeArrowheads="1"/>
                     </pic:cNvPicPr>
@@ -499,7 +386,7 @@
                   <pic:spPr bwMode="auto">
                     <a:xfrm>
                       <a:off x="0" y="0"/>
-                      <a:ext cx="123825" cy="123825"/>
+                      <a:ext cx="122555" cy="122555"/>
                     </a:xfrm>
                     <a:prstGeom prst="rect">
                       <a:avLst/>
@@ -517,7 +404,7 @@
       </w:r>
       <w:r>
         <w:rPr>
-          <w:rFonts w:ascii="Arial" w:eastAsiaTheme="minorHAnsi" w:hAnsi="Arial" w:cs="Arial"/>
+          <w:rFonts w:ascii="Arial" w:eastAsia="Cambria" w:hAnsi="Arial" w:cs="Arial"/>
           <w:lang w:val="es-ES_tradnl" w:eastAsia="en-US"/>
         </w:rPr>
         <w:t xml:space="preserve"> se tomará como:</w:t>
@@ -530,13 +417,13 @@
         <w:spacing w:before="150" w:beforeAutospacing="0" w:after="150" w:afterAutospacing="0"/>
         <w:jc w:val="center"/>
         <w:rPr>
-          <w:rFonts w:ascii="Arial" w:eastAsiaTheme="minorHAnsi" w:hAnsi="Arial" w:cs="Arial"/>
+          <w:rFonts w:ascii="Arial" w:eastAsia="Cambria" w:hAnsi="Arial" w:cs="Arial"/>
           <w:lang w:val="es-ES_tradnl" w:eastAsia="en-US"/>
         </w:rPr>
       </w:pPr>
       <w:r>
         <w:rPr>
-          <w:rFonts w:ascii="Arial" w:eastAsiaTheme="minorHAnsi" w:hAnsi="Arial" w:cs="Arial"/>
+          <w:rFonts w:ascii="Arial" w:eastAsia="Cambria" w:hAnsi="Arial" w:cs="Arial"/>
           <w:lang w:val="es-ES_tradnl" w:eastAsia="en-US"/>
         </w:rPr>
         <w:t xml:space="preserve"> </w:t>
@@ -545,13 +432,13 @@
         <w:rPr>
           <w:rFonts w:ascii="Arial" w:hAnsi="Arial" w:cs="Arial"/>
           <w:noProof/>
-          <w:color w:val="000000" w:themeColor="text1"/>
+          <w:color w:val="000000"/>
         </w:rPr>
         <w:drawing>
-          <wp:inline distT="0" distB="0" distL="0" distR="0" wp14:anchorId="3F295D0A" wp14:editId="30E30FAB">
-            <wp:extent cx="123825" cy="123825"/>
+          <wp:inline distT="0" distB="0" distL="0" distR="0" wp14:anchorId="136A1D02" wp14:editId="1C291B9C">
+            <wp:extent cx="122555" cy="122555"/>
             <wp:effectExtent l="0" t="0" r="0" b="0"/>
-            <wp:docPr id="11" name="Imagen 11" descr="C:\Users\usuario\Desktop\Planeta\AUTORES\JAIRO\TEMA 1\Imágenes\N.gif"/>
+            <wp:docPr id="8" name="Imagen 8" descr="N"/>
             <wp:cNvGraphicFramePr>
               <a:graphicFrameLocks xmlns:a="http://schemas.openxmlformats.org/drawingml/2006/main" noChangeAspect="1"/>
             </wp:cNvGraphicFramePr>
@@ -559,7 +446,7 @@
               <a:graphicData uri="http://schemas.openxmlformats.org/drawingml/2006/picture">
                 <pic:pic xmlns:pic="http://schemas.openxmlformats.org/drawingml/2006/picture">
                   <pic:nvPicPr>
-                    <pic:cNvPr id="0" name="Picture 6" descr="C:\Users\usuario\Desktop\Planeta\AUTORES\JAIRO\TEMA 1\Imágenes\N.gif"/>
+                    <pic:cNvPr id="0" name="Imagen 11" descr="N"/>
                     <pic:cNvPicPr>
                       <a:picLocks noChangeAspect="1" noChangeArrowheads="1"/>
                     </pic:cNvPicPr>
@@ -580,7 +467,7 @@
                   <pic:spPr bwMode="auto">
                     <a:xfrm>
                       <a:off x="0" y="0"/>
-                      <a:ext cx="123825" cy="123825"/>
+                      <a:ext cx="122555" cy="122555"/>
                     </a:xfrm>
                     <a:prstGeom prst="rect">
                       <a:avLst/>
@@ -598,24 +485,17 @@
       </w:r>
       <w:r>
         <w:rPr>
-          <w:rFonts w:eastAsiaTheme="minorHAnsi"/>
+          <w:rFonts w:eastAsia="Cambria"/>
           <w:lang w:val="es-ES_tradnl" w:eastAsia="en-US"/>
         </w:rPr>
         <w:t> </w:t>
       </w:r>
       <w:r>
         <w:rPr>
-          <w:rFonts w:ascii="Arial" w:eastAsiaTheme="minorHAnsi" w:hAnsi="Arial" w:cs="Arial"/>
+          <w:rFonts w:ascii="Arial" w:eastAsia="Cambria" w:hAnsi="Arial" w:cs="Arial"/>
           <w:lang w:val="es-ES_tradnl" w:eastAsia="en-US"/>
         </w:rPr>
-        <w:t>= {</w:t>
-      </w:r>
-      <w:r>
-        <w:rPr>
-          <w:rFonts w:ascii="Arial" w:eastAsiaTheme="minorHAnsi" w:hAnsi="Arial" w:cs="Arial"/>
-          <w:lang w:val="es-ES_tradnl" w:eastAsia="en-US"/>
-        </w:rPr>
-        <w:t>1, 2, 3, 4, 5, 6, 7, 8, 9, 10, 11,...}</w:t>
+        <w:t>= {1, 2, 3, 4, 5, 6, 7, 8, 9, 10, 11,...}</w:t>
       </w:r>
     </w:p>
     <w:p>
@@ -624,16 +504,16 @@
         <w:shd w:val="clear" w:color="auto" w:fill="FFFFFF"/>
         <w:spacing w:before="150" w:beforeAutospacing="0" w:after="150" w:afterAutospacing="0"/>
         <w:rPr>
-          <w:rFonts w:ascii="Arial" w:eastAsiaTheme="minorHAnsi" w:hAnsi="Arial" w:cs="Arial"/>
+          <w:rFonts w:ascii="Arial" w:eastAsia="Cambria" w:hAnsi="Arial" w:cs="Arial"/>
           <w:lang w:val="es-ES_tradnl" w:eastAsia="en-US"/>
         </w:rPr>
       </w:pPr>
       <w:r>
         <w:rPr>
-          <w:rFonts w:ascii="Arial" w:eastAsiaTheme="minorHAnsi" w:hAnsi="Arial" w:cs="Arial"/>
+          <w:rFonts w:ascii="Arial" w:eastAsia="Cambria" w:hAnsi="Arial" w:cs="Arial"/>
           <w:lang w:val="es-ES_tradnl" w:eastAsia="en-US"/>
         </w:rPr>
-        <w:t>Explíqueles las siguientes definiciones.</w:t>
+        <w:t>Explíqueles lo siguiente, relacionada con el conjunto de los números naturales:</w:t>
       </w:r>
     </w:p>
     <w:p>
@@ -641,18 +521,18 @@
         <w:pStyle w:val="Normal3"/>
         <w:numPr>
           <w:ilvl w:val="0"/>
-          <w:numId w:val="10"/>
+          <w:numId w:val="13"/>
         </w:numPr>
         <w:shd w:val="clear" w:color="auto" w:fill="FFFFFF"/>
         <w:spacing w:before="150" w:beforeAutospacing="0" w:after="150" w:afterAutospacing="0"/>
         <w:rPr>
-          <w:rFonts w:ascii="Arial" w:eastAsiaTheme="minorHAnsi" w:hAnsi="Arial" w:cs="Arial"/>
+          <w:rFonts w:ascii="Arial" w:eastAsia="Cambria" w:hAnsi="Arial" w:cs="Arial"/>
           <w:lang w:val="es-ES_tradnl" w:eastAsia="en-US"/>
         </w:rPr>
       </w:pPr>
       <w:r>
         <w:rPr>
-          <w:rFonts w:ascii="Arial" w:eastAsiaTheme="minorHAnsi" w:hAnsi="Arial" w:cs="Arial"/>
+          <w:rFonts w:ascii="Arial" w:eastAsia="Cambria" w:hAnsi="Arial" w:cs="Arial"/>
           <w:lang w:val="es-ES_tradnl" w:eastAsia="en-US"/>
         </w:rPr>
         <w:t xml:space="preserve">Si se define el conjunto de los números naturales </w:t>
@@ -661,13 +541,13 @@
         <w:rPr>
           <w:rFonts w:ascii="Arial" w:hAnsi="Arial" w:cs="Arial"/>
           <w:noProof/>
-          <w:color w:val="000000" w:themeColor="text1"/>
+          <w:color w:val="000000"/>
         </w:rPr>
         <w:drawing>
-          <wp:inline distT="0" distB="0" distL="0" distR="0" wp14:anchorId="11DCCE18" wp14:editId="5EDB2052">
-            <wp:extent cx="123825" cy="123825"/>
+          <wp:inline distT="0" distB="0" distL="0" distR="0" wp14:anchorId="68E78F45" wp14:editId="3E3ACAFF">
+            <wp:extent cx="122555" cy="122555"/>
             <wp:effectExtent l="0" t="0" r="0" b="0"/>
-            <wp:docPr id="1" name="Imagen 1" descr="C:\Users\usuario\Desktop\Planeta\AUTORES\JAIRO\TEMA 1\Imágenes\N.gif"/>
+            <wp:docPr id="6" name="Imagen 6" descr="N"/>
             <wp:cNvGraphicFramePr>
               <a:graphicFrameLocks xmlns:a="http://schemas.openxmlformats.org/drawingml/2006/main" noChangeAspect="1"/>
             </wp:cNvGraphicFramePr>
@@ -675,7 +555,7 @@
               <a:graphicData uri="http://schemas.openxmlformats.org/drawingml/2006/picture">
                 <pic:pic xmlns:pic="http://schemas.openxmlformats.org/drawingml/2006/picture">
                   <pic:nvPicPr>
-                    <pic:cNvPr id="0" name="Picture 6" descr="C:\Users\usuario\Desktop\Planeta\AUTORES\JAIRO\TEMA 1\Imágenes\N.gif"/>
+                    <pic:cNvPr id="0" name="Imagen 1" descr="N"/>
                     <pic:cNvPicPr>
                       <a:picLocks noChangeAspect="1" noChangeArrowheads="1"/>
                     </pic:cNvPicPr>
@@ -696,7 +576,7 @@
                   <pic:spPr bwMode="auto">
                     <a:xfrm>
                       <a:off x="0" y="0"/>
-                      <a:ext cx="123825" cy="123825"/>
+                      <a:ext cx="122555" cy="122555"/>
                     </a:xfrm>
                     <a:prstGeom prst="rect">
                       <a:avLst/>
@@ -714,22 +594,22 @@
       </w:r>
       <w:r>
         <w:rPr>
-          <w:rFonts w:ascii="Arial" w:eastAsiaTheme="minorHAnsi" w:hAnsi="Arial" w:cs="Arial"/>
+          <w:rFonts w:ascii="Arial" w:eastAsia="Cambria" w:hAnsi="Arial" w:cs="Arial"/>
           <w:lang w:val="es-ES_tradnl" w:eastAsia="en-US"/>
         </w:rPr>
-        <w:t xml:space="preserve"> a partir de la propiedad que enuncia que es una sucesión numérica en la que cada elemento tiene un sucesor y todos, excepto el 1, tiene un antecesor,  entonces el conjunto de números naturales </w:t>
+        <w:t xml:space="preserve"> a partir de la propiedad que enuncia que es una sucesión numérica en la que cada elemento tiene un sucesor y todos, excepto el 1, tienen un antecesor, entonces el conjunto de números naturales </w:t>
       </w:r>
       <w:r>
         <w:rPr>
           <w:rFonts w:ascii="Arial" w:hAnsi="Arial" w:cs="Arial"/>
           <w:noProof/>
-          <w:color w:val="000000" w:themeColor="text1"/>
+          <w:color w:val="000000"/>
         </w:rPr>
         <w:drawing>
-          <wp:inline distT="0" distB="0" distL="0" distR="0" wp14:anchorId="1773CD12" wp14:editId="508EF8DD">
-            <wp:extent cx="123825" cy="123825"/>
+          <wp:inline distT="0" distB="0" distL="0" distR="0" wp14:anchorId="16703717" wp14:editId="7AA52A69">
+            <wp:extent cx="122555" cy="122555"/>
             <wp:effectExtent l="0" t="0" r="0" b="0"/>
-            <wp:docPr id="41" name="Imagen 41" descr="C:\Users\usuario\Desktop\Planeta\AUTORES\JAIRO\TEMA 1\Imágenes\N.gif"/>
+            <wp:docPr id="5" name="Imagen 5" descr="N"/>
             <wp:cNvGraphicFramePr>
               <a:graphicFrameLocks xmlns:a="http://schemas.openxmlformats.org/drawingml/2006/main" noChangeAspect="1"/>
             </wp:cNvGraphicFramePr>
@@ -737,7 +617,7 @@
               <a:graphicData uri="http://schemas.openxmlformats.org/drawingml/2006/picture">
                 <pic:pic xmlns:pic="http://schemas.openxmlformats.org/drawingml/2006/picture">
                   <pic:nvPicPr>
-                    <pic:cNvPr id="0" name="Picture 6" descr="C:\Users\usuario\Desktop\Planeta\AUTORES\JAIRO\TEMA 1\Imágenes\N.gif"/>
+                    <pic:cNvPr id="0" name="Imagen 41" descr="N"/>
                     <pic:cNvPicPr>
                       <a:picLocks noChangeAspect="1" noChangeArrowheads="1"/>
                     </pic:cNvPicPr>
@@ -758,7 +638,7 @@
                   <pic:spPr bwMode="auto">
                     <a:xfrm>
                       <a:off x="0" y="0"/>
-                      <a:ext cx="123825" cy="123825"/>
+                      <a:ext cx="122555" cy="122555"/>
                     </a:xfrm>
                     <a:prstGeom prst="rect">
                       <a:avLst/>
@@ -776,31 +656,10 @@
       </w:r>
       <w:r>
         <w:rPr>
-          <w:rFonts w:ascii="Arial" w:eastAsiaTheme="minorHAnsi" w:hAnsi="Arial" w:cs="Arial"/>
+          <w:rFonts w:ascii="Arial" w:eastAsia="Cambria" w:hAnsi="Arial" w:cs="Arial"/>
           <w:lang w:val="es-ES_tradnl" w:eastAsia="en-US"/>
         </w:rPr>
-        <w:t>, sin incluir el cero, e</w:t>
-      </w:r>
-      <w:r>
-        <w:rPr>
-          <w:rFonts w:ascii="Arial" w:eastAsiaTheme="minorHAnsi" w:hAnsi="Arial" w:cs="Arial"/>
-          <w:lang w:val="es-ES_tradnl" w:eastAsia="en-US"/>
-        </w:rPr>
-        <w:t>stá formado por</w:t>
-      </w:r>
-      <w:r>
-        <w:rPr>
-          <w:rFonts w:ascii="Arial" w:eastAsiaTheme="minorHAnsi" w:hAnsi="Arial" w:cs="Arial"/>
-          <w:lang w:val="es-ES_tradnl" w:eastAsia="en-US"/>
-        </w:rPr>
-        <w:t>:</w:t>
-      </w:r>
-      <w:r>
-        <w:rPr>
-          <w:rFonts w:ascii="Arial" w:eastAsiaTheme="minorHAnsi" w:hAnsi="Arial" w:cs="Arial"/>
-          <w:lang w:val="es-ES_tradnl" w:eastAsia="en-US"/>
-        </w:rPr>
-        <w:t xml:space="preserve"> </w:t>
+        <w:t xml:space="preserve">, sin incluir el cero, está formado por: </w:t>
       </w:r>
     </w:p>
     <w:p>
@@ -810,7 +669,7 @@
         <w:spacing w:before="150" w:beforeAutospacing="0" w:after="150" w:afterAutospacing="0"/>
         <w:jc w:val="center"/>
         <w:rPr>
-          <w:rFonts w:ascii="Arial" w:eastAsiaTheme="minorHAnsi" w:hAnsi="Arial" w:cs="Arial"/>
+          <w:rFonts w:ascii="Arial" w:eastAsia="Cambria" w:hAnsi="Arial" w:cs="Arial"/>
           <w:lang w:val="es-ES_tradnl" w:eastAsia="en-US"/>
         </w:rPr>
       </w:pPr>
@@ -818,13 +677,13 @@
         <w:rPr>
           <w:rFonts w:ascii="Arial" w:hAnsi="Arial" w:cs="Arial"/>
           <w:noProof/>
-          <w:color w:val="000000" w:themeColor="text1"/>
+          <w:color w:val="000000"/>
         </w:rPr>
         <w:drawing>
-          <wp:inline distT="0" distB="0" distL="0" distR="0" wp14:anchorId="17EE2183" wp14:editId="25884F4C">
-            <wp:extent cx="123825" cy="123825"/>
+          <wp:inline distT="0" distB="0" distL="0" distR="0" wp14:anchorId="69FE2BD8" wp14:editId="14AC72BD">
+            <wp:extent cx="122555" cy="122555"/>
             <wp:effectExtent l="0" t="0" r="0" b="0"/>
-            <wp:docPr id="42" name="Imagen 42" descr="C:\Users\usuario\Desktop\Planeta\AUTORES\JAIRO\TEMA 1\Imágenes\N.gif"/>
+            <wp:docPr id="4" name="Imagen 4" descr="N"/>
             <wp:cNvGraphicFramePr>
               <a:graphicFrameLocks xmlns:a="http://schemas.openxmlformats.org/drawingml/2006/main" noChangeAspect="1"/>
             </wp:cNvGraphicFramePr>
@@ -832,7 +691,7 @@
               <a:graphicData uri="http://schemas.openxmlformats.org/drawingml/2006/picture">
                 <pic:pic xmlns:pic="http://schemas.openxmlformats.org/drawingml/2006/picture">
                   <pic:nvPicPr>
-                    <pic:cNvPr id="0" name="Picture 6" descr="C:\Users\usuario\Desktop\Planeta\AUTORES\JAIRO\TEMA 1\Imágenes\N.gif"/>
+                    <pic:cNvPr id="0" name="Imagen 42" descr="N"/>
                     <pic:cNvPicPr>
                       <a:picLocks noChangeAspect="1" noChangeArrowheads="1"/>
                     </pic:cNvPicPr>
@@ -853,7 +712,7 @@
                   <pic:spPr bwMode="auto">
                     <a:xfrm>
                       <a:off x="0" y="0"/>
-                      <a:ext cx="123825" cy="123825"/>
+                      <a:ext cx="122555" cy="122555"/>
                     </a:xfrm>
                     <a:prstGeom prst="rect">
                       <a:avLst/>
@@ -871,24 +730,17 @@
       </w:r>
       <w:r>
         <w:rPr>
-          <w:rFonts w:eastAsiaTheme="minorHAnsi"/>
+          <w:rFonts w:eastAsia="Cambria"/>
           <w:lang w:val="es-ES_tradnl" w:eastAsia="en-US"/>
         </w:rPr>
         <w:t> </w:t>
       </w:r>
       <w:r>
         <w:rPr>
-          <w:rFonts w:ascii="Arial" w:eastAsiaTheme="minorHAnsi" w:hAnsi="Arial" w:cs="Arial"/>
+          <w:rFonts w:ascii="Arial" w:eastAsia="Cambria" w:hAnsi="Arial" w:cs="Arial"/>
           <w:lang w:val="es-ES_tradnl" w:eastAsia="en-US"/>
         </w:rPr>
-        <w:t>= {</w:t>
-      </w:r>
-      <w:r>
-        <w:rPr>
-          <w:rFonts w:ascii="Arial" w:eastAsiaTheme="minorHAnsi" w:hAnsi="Arial" w:cs="Arial"/>
-          <w:lang w:val="es-ES_tradnl" w:eastAsia="en-US"/>
-        </w:rPr>
-        <w:t>1, 2, 3, 4, 5, 6, 7, 8, 9, 10, 11,...}</w:t>
+        <w:t>= {1, 2, 3, 4, 5, 6, 7, 8, 9, 10, 11,...}</w:t>
       </w:r>
     </w:p>
     <w:p>
@@ -896,33 +748,33 @@
         <w:pStyle w:val="Normal3"/>
         <w:numPr>
           <w:ilvl w:val="0"/>
-          <w:numId w:val="10"/>
+          <w:numId w:val="13"/>
         </w:numPr>
         <w:shd w:val="clear" w:color="auto" w:fill="FFFFFF"/>
         <w:spacing w:before="150" w:beforeAutospacing="0" w:after="150" w:afterAutospacing="0"/>
         <w:rPr>
-          <w:rFonts w:ascii="Arial" w:eastAsiaTheme="minorHAnsi" w:hAnsi="Arial" w:cs="Arial"/>
+          <w:rFonts w:ascii="Arial" w:eastAsia="Calibri" w:hAnsi="Arial" w:cs="Arial"/>
           <w:lang w:val="es-ES_tradnl" w:eastAsia="en-US"/>
         </w:rPr>
       </w:pPr>
       <w:r>
         <w:rPr>
-          <w:rFonts w:ascii="Arial" w:eastAsiaTheme="minorHAnsi" w:hAnsi="Arial" w:cs="Arial"/>
+          <w:rFonts w:ascii="Arial" w:eastAsia="Calibri" w:hAnsi="Arial" w:cs="Arial"/>
           <w:lang w:val="es-ES_tradnl" w:eastAsia="en-US"/>
         </w:rPr>
-        <w:t xml:space="preserve">Si se define el conjunto de números naturales como el conjunto de números para contar, y se considera el cero como la ausencia de los elementos del conjunto. Luego el conjunto de números naturales </w:t>
+        <w:t xml:space="preserve">Si se define el conjunto de números naturales como una sucesión infinita para contar, y se considera el cero como la ausencia de los elementos del conjunto, y además, cada número a partir del 0, tiene un siguiente, sumándole 1, entonces el conjunto de números naturales </w:t>
       </w:r>
       <w:r>
         <w:rPr>
           <w:rFonts w:ascii="Arial" w:hAnsi="Arial" w:cs="Arial"/>
           <w:noProof/>
-          <w:color w:val="000000" w:themeColor="text1"/>
+          <w:color w:val="000000"/>
         </w:rPr>
         <w:drawing>
-          <wp:inline distT="0" distB="0" distL="0" distR="0" wp14:anchorId="7956CCA1" wp14:editId="11F53B45">
-            <wp:extent cx="123825" cy="123825"/>
+          <wp:inline distT="0" distB="0" distL="0" distR="0" wp14:anchorId="56E4EA0A" wp14:editId="724257BD">
+            <wp:extent cx="122555" cy="122555"/>
             <wp:effectExtent l="0" t="0" r="0" b="0"/>
-            <wp:docPr id="7" name="Imagen 7" descr="C:\Users\usuario\Desktop\Planeta\AUTORES\JAIRO\TEMA 1\Imágenes\N.gif"/>
+            <wp:docPr id="3" name="Imagen 3" descr="N"/>
             <wp:cNvGraphicFramePr>
               <a:graphicFrameLocks xmlns:a="http://schemas.openxmlformats.org/drawingml/2006/main" noChangeAspect="1"/>
             </wp:cNvGraphicFramePr>
@@ -930,7 +782,7 @@
               <a:graphicData uri="http://schemas.openxmlformats.org/drawingml/2006/picture">
                 <pic:pic xmlns:pic="http://schemas.openxmlformats.org/drawingml/2006/picture">
                   <pic:nvPicPr>
-                    <pic:cNvPr id="0" name="Picture 6" descr="C:\Users\usuario\Desktop\Planeta\AUTORES\JAIRO\TEMA 1\Imágenes\N.gif"/>
+                    <pic:cNvPr id="0" name="Imagen 7" descr="N"/>
                     <pic:cNvPicPr>
                       <a:picLocks noChangeAspect="1" noChangeArrowheads="1"/>
                     </pic:cNvPicPr>
@@ -951,7 +803,7 @@
                   <pic:spPr bwMode="auto">
                     <a:xfrm>
                       <a:off x="0" y="0"/>
-                      <a:ext cx="123825" cy="123825"/>
+                      <a:ext cx="122555" cy="122555"/>
                     </a:xfrm>
                     <a:prstGeom prst="rect">
                       <a:avLst/>
@@ -969,55 +821,34 @@
       </w:r>
       <w:r>
         <w:rPr>
-          <w:rFonts w:ascii="Arial" w:eastAsiaTheme="minorHAnsi" w:hAnsi="Arial" w:cs="Arial"/>
+          <w:rFonts w:ascii="Arial" w:eastAsia="Calibri" w:hAnsi="Arial" w:cs="Arial"/>
           <w:lang w:val="es-ES_tradnl" w:eastAsia="en-US"/>
         </w:rPr>
-        <w:t>, incluyendo el cero, e</w:t>
-      </w:r>
-      <w:r>
-        <w:rPr>
-          <w:rFonts w:ascii="Arial" w:eastAsiaTheme="minorHAnsi" w:hAnsi="Arial" w:cs="Arial"/>
-          <w:lang w:val="es-ES_tradnl" w:eastAsia="en-US"/>
-        </w:rPr>
-        <w:t>stá formado por</w:t>
-      </w:r>
-      <w:r>
-        <w:rPr>
-          <w:rFonts w:ascii="Arial" w:eastAsiaTheme="minorHAnsi" w:hAnsi="Arial" w:cs="Arial"/>
-          <w:lang w:val="es-ES_tradnl" w:eastAsia="en-US"/>
-        </w:rPr>
-        <w:t>:</w:t>
-      </w:r>
-      <w:r>
-        <w:rPr>
-          <w:rFonts w:ascii="Arial" w:eastAsiaTheme="minorHAnsi" w:hAnsi="Arial" w:cs="Arial"/>
-          <w:lang w:val="es-ES_tradnl" w:eastAsia="en-US"/>
-        </w:rPr>
-        <w:t xml:space="preserve"> </w:t>
+        <w:t xml:space="preserve">, incluyendo el cero, está formado por: </w:t>
       </w:r>
     </w:p>
     <w:p>
       <w:pPr>
         <w:pStyle w:val="Normal3"/>
         <w:shd w:val="clear" w:color="auto" w:fill="FFFFFF"/>
-        <w:spacing w:before="150" w:beforeAutospacing="0" w:after="150" w:afterAutospacing="0"/>
+        <w:spacing w:before="0" w:beforeAutospacing="0" w:after="0" w:afterAutospacing="0"/>
         <w:jc w:val="center"/>
         <w:rPr>
-          <w:rFonts w:ascii="Arial" w:eastAsiaTheme="minorHAnsi" w:hAnsi="Arial" w:cs="Arial"/>
-          <w:lang w:val="es-ES_tradnl" w:eastAsia="en-US"/>
+          <w:rFonts w:ascii="Arial" w:hAnsi="Arial" w:cs="Arial"/>
         </w:rPr>
       </w:pPr>
       <w:r>
         <w:rPr>
           <w:rFonts w:ascii="Arial" w:hAnsi="Arial" w:cs="Arial"/>
           <w:noProof/>
-          <w:color w:val="000000" w:themeColor="text1"/>
-        </w:rPr>
+          <w:color w:val="000000"/>
+        </w:rPr>
+        <w:lastRenderedPageBreak/>
         <w:drawing>
-          <wp:inline distT="0" distB="0" distL="0" distR="0" wp14:anchorId="07EF866F" wp14:editId="0B0504ED">
-            <wp:extent cx="123825" cy="123825"/>
+          <wp:inline distT="0" distB="0" distL="0" distR="0" wp14:anchorId="26F3630B" wp14:editId="695ADF28">
+            <wp:extent cx="122555" cy="122555"/>
             <wp:effectExtent l="0" t="0" r="0" b="0"/>
-            <wp:docPr id="9" name="Imagen 9" descr="C:\Users\usuario\Desktop\Planeta\AUTORES\JAIRO\TEMA 1\Imágenes\N.gif"/>
+            <wp:docPr id="2" name="Imagen 2" descr="N"/>
             <wp:cNvGraphicFramePr>
               <a:graphicFrameLocks xmlns:a="http://schemas.openxmlformats.org/drawingml/2006/main" noChangeAspect="1"/>
             </wp:cNvGraphicFramePr>
@@ -1025,7 +856,7 @@
               <a:graphicData uri="http://schemas.openxmlformats.org/drawingml/2006/picture">
                 <pic:pic xmlns:pic="http://schemas.openxmlformats.org/drawingml/2006/picture">
                   <pic:nvPicPr>
-                    <pic:cNvPr id="0" name="Picture 6" descr="C:\Users\usuario\Desktop\Planeta\AUTORES\JAIRO\TEMA 1\Imágenes\N.gif"/>
+                    <pic:cNvPr id="0" name="Imagen 9" descr="N"/>
                     <pic:cNvPicPr>
                       <a:picLocks noChangeAspect="1" noChangeArrowheads="1"/>
                     </pic:cNvPicPr>
@@ -1046,7 +877,7 @@
                   <pic:spPr bwMode="auto">
                     <a:xfrm>
                       <a:off x="0" y="0"/>
-                      <a:ext cx="123825" cy="123825"/>
+                      <a:ext cx="122555" cy="122555"/>
                     </a:xfrm>
                     <a:prstGeom prst="rect">
                       <a:avLst/>
@@ -1064,24 +895,17 @@
       </w:r>
       <w:r>
         <w:rPr>
-          <w:rFonts w:eastAsiaTheme="minorHAnsi"/>
+          <w:rFonts w:eastAsia="Cambria"/>
           <w:lang w:val="es-ES_tradnl" w:eastAsia="en-US"/>
         </w:rPr>
         <w:t> </w:t>
       </w:r>
       <w:r>
         <w:rPr>
-          <w:rFonts w:ascii="Arial" w:eastAsiaTheme="minorHAnsi" w:hAnsi="Arial" w:cs="Arial"/>
+          <w:rFonts w:ascii="Arial" w:eastAsia="Cambria" w:hAnsi="Arial" w:cs="Arial"/>
           <w:lang w:val="es-ES_tradnl" w:eastAsia="en-US"/>
         </w:rPr>
-        <w:t>= {0,</w:t>
-      </w:r>
-      <w:r>
-        <w:rPr>
-          <w:rFonts w:ascii="Arial" w:eastAsiaTheme="minorHAnsi" w:hAnsi="Arial" w:cs="Arial"/>
-          <w:lang w:val="es-ES_tradnl" w:eastAsia="en-US"/>
-        </w:rPr>
-        <w:t>1, 2, 3, 4, 5, 6, 7, 8, 9, 10, 11,...}</w:t>
+        <w:t>= {0,1, 2, 3, 4, 5, 6, 7, 8, 9, 10, 11,...}</w:t>
       </w:r>
     </w:p>
     <w:p>
@@ -1095,459 +919,147 @@
     </w:p>
     <w:p>
       <w:pPr>
+        <w:jc w:val="both"/>
+        <w:rPr>
+          <w:rFonts w:ascii="Arial" w:hAnsi="Arial" w:cs="Arial"/>
+        </w:rPr>
+      </w:pPr>
+      <w:r>
+        <w:rPr>
+          <w:rFonts w:ascii="Arial" w:hAnsi="Arial" w:cs="Arial"/>
+        </w:rPr>
+        <w:t>Es importante que usted establezca la diferencia entre valor posicional, valor intrínseco y valor numérico en un número natural. Para ello puede realizar ejercicios en los cuales, por medio de tablas, represente los diferentes valores para un mismo número y los compare. Para afianzar este concepto es indispensable la ejercitación. Este tema se concreta con un interactivo que explica, ejemplifica y propone ejercicios de descomposición de números en el sistema de numeración decimal.</w:t>
+      </w:r>
+    </w:p>
+    <w:p>
+      <w:pPr>
+        <w:jc w:val="both"/>
+        <w:rPr>
+          <w:rFonts w:ascii="Arial" w:hAnsi="Arial" w:cs="Arial"/>
+        </w:rPr>
+      </w:pPr>
+    </w:p>
+    <w:p>
+      <w:pPr>
+        <w:jc w:val="both"/>
+        <w:rPr>
+          <w:rFonts w:ascii="Arial" w:hAnsi="Arial" w:cs="Arial"/>
+        </w:rPr>
+      </w:pPr>
+      <w:r>
+        <w:rPr>
+          <w:rFonts w:ascii="Arial" w:hAnsi="Arial" w:cs="Arial"/>
+        </w:rPr>
+        <w:t>Para la aproximación de números naturales usted puede efectuar ubicaciones en la recta numérica; de ese modo se reconoce el valor más exacto según la disposición del número que quiere aproximar. Además, se sugiere que utilice contextos cotidianos para explicar el uso de la estimación de resultados en la solución de situaciones. En este tema se formulan actividades para practicar el redondeo, el truncamiento y la estimación.</w:t>
+      </w:r>
+    </w:p>
+    <w:p>
+      <w:pPr>
+        <w:jc w:val="both"/>
+        <w:rPr>
+          <w:rFonts w:ascii="Arial" w:hAnsi="Arial" w:cs="Arial"/>
+        </w:rPr>
+      </w:pPr>
+    </w:p>
+    <w:p>
+      <w:pPr>
+        <w:jc w:val="both"/>
+        <w:rPr>
+          <w:rFonts w:ascii="Arial" w:hAnsi="Arial" w:cs="Arial"/>
+        </w:rPr>
+      </w:pPr>
+      <w:r>
+        <w:rPr>
+          <w:rFonts w:ascii="Arial" w:hAnsi="Arial" w:cs="Arial"/>
+        </w:rPr>
+        <w:t>Las operaciones aritméticas básicas son la herramienta matemática que más utilizarán los estudiantes a lo largo de su vida; es un tema para el cual los contextos por utilizar son ilimitados. Por ello es relevante su uso para las explicaciones, para formular problemas de cambio aumentando, cambio disminuyendo, combinación de elementos y comparación para la adición y la sustracción. En la multiplicación y la división debe enunciar problemas de proporcionalidad simple y comparación multiplicativa. Para la ejercitación de las operaciones aritméticas se sugieren actividades de práctica de los algoritmos y aplicación en la solución de situaciones problema, e interactivos que permitan profundizar sobre las propiedades de las operaciones con números naturales.</w:t>
+      </w:r>
+    </w:p>
+    <w:p>
+      <w:pPr>
+        <w:jc w:val="both"/>
+        <w:rPr>
+          <w:rFonts w:ascii="Arial" w:hAnsi="Arial" w:cs="Arial"/>
+        </w:rPr>
+      </w:pPr>
+    </w:p>
+    <w:p>
+      <w:pPr>
+        <w:jc w:val="both"/>
+        <w:rPr>
+          <w:rFonts w:ascii="Arial" w:hAnsi="Arial" w:cs="Arial"/>
+        </w:rPr>
+      </w:pPr>
+      <w:r>
+        <w:rPr>
+          <w:rFonts w:ascii="Arial" w:hAnsi="Arial" w:cs="Arial"/>
+        </w:rPr>
+        <w:t xml:space="preserve">Para finalizar, es importante reconocer que así como toda cultura desarrolla un lenguaje oral y escrito, también crea un lenguaje matemático adaptado a sus necesidades. Usted puede enseñar a los estudiantes otros sistemas de numeración como el romano o elementos que han utilizado diferentes culturas para llevar sus cuentas, por ejemplo el quipu y la </w:t>
+      </w:r>
+      <w:proofErr w:type="spellStart"/>
+      <w:r>
+        <w:rPr>
+          <w:rFonts w:ascii="Arial" w:hAnsi="Arial" w:cs="Arial"/>
+        </w:rPr>
+        <w:t>yupana</w:t>
+      </w:r>
+      <w:proofErr w:type="spellEnd"/>
+      <w:r>
+        <w:rPr>
+          <w:rFonts w:ascii="Arial" w:hAnsi="Arial" w:cs="Arial"/>
+        </w:rPr>
+        <w:t xml:space="preserve"> de los incas, o hablar sobre el sistema de numeración maya que le dio relevancia al cero. Estos son unos cuantos ejemplos de la riqueza de  los sistemas de numeración que se pueden abordar con los estudiantes. En este aspecto se formulan dos actividades, una para mostrar el algoritmo de la </w:t>
+      </w:r>
+      <w:proofErr w:type="spellStart"/>
+      <w:r>
+        <w:rPr>
+          <w:rFonts w:ascii="Arial" w:hAnsi="Arial" w:cs="Arial"/>
+        </w:rPr>
+        <w:t>gelosia</w:t>
+      </w:r>
+      <w:proofErr w:type="spellEnd"/>
+      <w:r>
+        <w:rPr>
+          <w:rFonts w:ascii="Arial" w:hAnsi="Arial" w:cs="Arial"/>
+        </w:rPr>
+        <w:t>, que es un método de multiplicación hindú que data del siglo V, y la propuesta para construir un ábaco chino y realizar cuentas con este recurso.</w:t>
+      </w:r>
+    </w:p>
+    <w:p>
+      <w:pPr>
+        <w:jc w:val="both"/>
+        <w:rPr>
+          <w:rFonts w:ascii="Arial" w:hAnsi="Arial" w:cs="Arial"/>
+        </w:rPr>
+      </w:pPr>
+    </w:p>
+    <w:p>
+      <w:pPr>
+        <w:jc w:val="both"/>
+        <w:rPr>
+          <w:rFonts w:ascii="Arial" w:hAnsi="Arial" w:cs="Arial"/>
+        </w:rPr>
+      </w:pPr>
+      <w:r>
+        <w:rPr>
+          <w:rFonts w:ascii="Arial" w:hAnsi="Arial" w:cs="Arial"/>
+        </w:rPr>
+        <w:t xml:space="preserve"> </w:t>
+      </w:r>
+    </w:p>
+    <w:p>
+      <w:pPr>
         <w:spacing w:line="276" w:lineRule="auto"/>
         <w:jc w:val="both"/>
         <w:rPr>
           <w:rFonts w:ascii="Arial" w:hAnsi="Arial" w:cs="Arial"/>
         </w:rPr>
       </w:pPr>
-    </w:p>
-    <w:p>
-      <w:pPr>
-        <w:jc w:val="both"/>
-        <w:rPr>
-          <w:rFonts w:ascii="Arial" w:hAnsi="Arial" w:cs="Arial"/>
-        </w:rPr>
-      </w:pPr>
-      <w:r>
-        <w:rPr>
-          <w:rFonts w:ascii="Arial" w:hAnsi="Arial" w:cs="Arial"/>
-        </w:rPr>
-        <w:t>Es</w:t>
-      </w:r>
-      <w:r>
-        <w:rPr>
-          <w:rFonts w:ascii="Arial" w:hAnsi="Arial" w:cs="Arial"/>
-        </w:rPr>
-        <w:t xml:space="preserve"> importante </w:t>
-      </w:r>
-      <w:r>
-        <w:rPr>
-          <w:rFonts w:ascii="Arial" w:hAnsi="Arial" w:cs="Arial"/>
-        </w:rPr>
-        <w:t xml:space="preserve">que </w:t>
-      </w:r>
-      <w:r>
-        <w:rPr>
-          <w:rFonts w:ascii="Arial" w:hAnsi="Arial" w:cs="Arial"/>
-        </w:rPr>
-        <w:t>usted establezca la diferencia</w:t>
-      </w:r>
-      <w:r>
-        <w:rPr>
-          <w:rFonts w:ascii="Arial" w:hAnsi="Arial" w:cs="Arial"/>
-        </w:rPr>
-        <w:t xml:space="preserve"> entre valor </w:t>
-      </w:r>
-      <w:r>
-        <w:rPr>
-          <w:rFonts w:ascii="Arial" w:hAnsi="Arial" w:cs="Arial"/>
-        </w:rPr>
-        <w:t>posicional,</w:t>
-      </w:r>
-      <w:r>
-        <w:rPr>
-          <w:rFonts w:ascii="Arial" w:hAnsi="Arial" w:cs="Arial"/>
-        </w:rPr>
-        <w:t xml:space="preserve"> </w:t>
-      </w:r>
-      <w:r>
-        <w:rPr>
-          <w:rFonts w:ascii="Arial" w:hAnsi="Arial" w:cs="Arial"/>
-        </w:rPr>
-        <w:t>valor intrínseco</w:t>
-      </w:r>
-      <w:r>
-        <w:rPr>
-          <w:rFonts w:ascii="Arial" w:hAnsi="Arial" w:cs="Arial"/>
-        </w:rPr>
-        <w:t xml:space="preserve"> y </w:t>
-      </w:r>
-      <w:r>
-        <w:rPr>
-          <w:rFonts w:ascii="Arial" w:hAnsi="Arial" w:cs="Arial"/>
-        </w:rPr>
-        <w:t>valor numérico</w:t>
-      </w:r>
-      <w:r>
-        <w:rPr>
-          <w:rFonts w:ascii="Arial" w:hAnsi="Arial" w:cs="Arial"/>
-        </w:rPr>
-        <w:t xml:space="preserve"> en</w:t>
-      </w:r>
-      <w:r>
-        <w:rPr>
-          <w:rFonts w:ascii="Arial" w:hAnsi="Arial" w:cs="Arial"/>
-        </w:rPr>
-        <w:t xml:space="preserve"> un número natural</w:t>
-      </w:r>
-      <w:r>
-        <w:rPr>
-          <w:rFonts w:ascii="Arial" w:hAnsi="Arial" w:cs="Arial"/>
-        </w:rPr>
-        <w:t>,</w:t>
-      </w:r>
-      <w:r>
-        <w:rPr>
-          <w:rFonts w:ascii="Arial" w:hAnsi="Arial" w:cs="Arial"/>
-        </w:rPr>
-        <w:t xml:space="preserve"> para ello puede realizar </w:t>
-      </w:r>
-      <w:r>
-        <w:rPr>
-          <w:rFonts w:ascii="Arial" w:hAnsi="Arial" w:cs="Arial"/>
-        </w:rPr>
-        <w:t xml:space="preserve">ejercicios </w:t>
-      </w:r>
-      <w:r>
-        <w:rPr>
-          <w:rFonts w:ascii="Arial" w:hAnsi="Arial" w:cs="Arial"/>
-        </w:rPr>
-        <w:t xml:space="preserve">en los cuales </w:t>
-      </w:r>
-      <w:r>
-        <w:rPr>
-          <w:rFonts w:ascii="Arial" w:hAnsi="Arial" w:cs="Arial"/>
-        </w:rPr>
-        <w:t>po</w:t>
-      </w:r>
-      <w:r>
-        <w:rPr>
-          <w:rFonts w:ascii="Arial" w:hAnsi="Arial" w:cs="Arial"/>
-        </w:rPr>
-        <w:t>r medio de tablas represente los diferentes valores para un mismo número y los compare, para afianzar este concepto es indispensable la ejercitación</w:t>
-      </w:r>
-      <w:r>
-        <w:rPr>
-          <w:rFonts w:ascii="Arial" w:hAnsi="Arial" w:cs="Arial"/>
-        </w:rPr>
-        <w:t>,</w:t>
-      </w:r>
-      <w:r>
-        <w:rPr>
-          <w:rFonts w:ascii="Arial" w:hAnsi="Arial" w:cs="Arial"/>
-        </w:rPr>
-        <w:t xml:space="preserve"> para concretar este tema se plantea un interactivo que explica, ejemplifica y propone una ejercicios </w:t>
-      </w:r>
-      <w:r>
-        <w:rPr>
-          <w:rFonts w:ascii="Arial" w:hAnsi="Arial" w:cs="Arial"/>
-        </w:rPr>
-        <w:t>de descomposición</w:t>
-      </w:r>
-      <w:r>
-        <w:rPr>
-          <w:rFonts w:ascii="Arial" w:hAnsi="Arial" w:cs="Arial"/>
-        </w:rPr>
-        <w:t xml:space="preserve"> de números en el sistema de numeración decimal.</w:t>
-      </w:r>
-    </w:p>
-    <w:p>
-      <w:pPr>
-        <w:jc w:val="both"/>
-        <w:rPr>
-          <w:rFonts w:ascii="Arial" w:hAnsi="Arial" w:cs="Arial"/>
-        </w:rPr>
-      </w:pPr>
-    </w:p>
-    <w:p>
-      <w:pPr>
-        <w:jc w:val="both"/>
-        <w:rPr>
-          <w:rFonts w:ascii="Arial" w:hAnsi="Arial" w:cs="Arial"/>
-        </w:rPr>
-      </w:pPr>
-      <w:r>
-        <w:rPr>
-          <w:rFonts w:ascii="Arial" w:hAnsi="Arial" w:cs="Arial"/>
-        </w:rPr>
-        <w:t>Para la aproximación de números naturales usted puede r</w:t>
-      </w:r>
-      <w:r>
-        <w:rPr>
-          <w:rFonts w:ascii="Arial" w:hAnsi="Arial" w:cs="Arial"/>
-        </w:rPr>
-        <w:t>eali</w:t>
-      </w:r>
-      <w:r>
-        <w:rPr>
-          <w:rFonts w:ascii="Arial" w:hAnsi="Arial" w:cs="Arial"/>
-        </w:rPr>
-        <w:t xml:space="preserve">zar </w:t>
-      </w:r>
-      <w:r>
-        <w:rPr>
-          <w:rFonts w:ascii="Arial" w:hAnsi="Arial" w:cs="Arial"/>
-        </w:rPr>
-        <w:t>ubicación en la recta numérica</w:t>
-      </w:r>
-      <w:r>
-        <w:rPr>
-          <w:rFonts w:ascii="Arial" w:hAnsi="Arial" w:cs="Arial"/>
-        </w:rPr>
-        <w:t xml:space="preserve"> y de ese modo reconocer el valor más exacto, atendiendo a la ubicación del número que quiere aproximar; se sugiere además, que utilice contextos cotidianos para explicar el uso de la estimación de resultados en la solución de situaciones. Frente al tema se formulan actividades para practicar el redondeo, el truncamiento y la estimación.</w:t>
-      </w:r>
-    </w:p>
-    <w:p>
-      <w:pPr>
-        <w:jc w:val="both"/>
-        <w:rPr>
-          <w:rFonts w:ascii="Arial" w:hAnsi="Arial" w:cs="Arial"/>
-        </w:rPr>
-      </w:pPr>
-    </w:p>
-    <w:p>
-      <w:pPr>
-        <w:jc w:val="both"/>
-        <w:rPr>
-          <w:rFonts w:ascii="Arial" w:hAnsi="Arial" w:cs="Arial"/>
-        </w:rPr>
-      </w:pPr>
-      <w:r>
-        <w:rPr>
-          <w:rFonts w:ascii="Arial" w:hAnsi="Arial" w:cs="Arial"/>
-        </w:rPr>
-        <w:t xml:space="preserve">Las operaciones aritméticas básicas son la herramienta matemática que más utilizaran sus estudiantes a lo largo de su vida, es un tema para el cual los </w:t>
-      </w:r>
-      <w:r>
-        <w:rPr>
-          <w:rFonts w:ascii="Arial" w:hAnsi="Arial" w:cs="Arial"/>
-        </w:rPr>
-        <w:t>contextos</w:t>
-      </w:r>
-      <w:r>
-        <w:rPr>
-          <w:rFonts w:ascii="Arial" w:hAnsi="Arial" w:cs="Arial"/>
-        </w:rPr>
-        <w:t xml:space="preserve"> a utilizar son ilimitados, por ellos es relevante el uso de los mismos para las </w:t>
-      </w:r>
-      <w:r>
-        <w:rPr>
-          <w:rFonts w:ascii="Arial" w:hAnsi="Arial" w:cs="Arial"/>
-        </w:rPr>
-        <w:t>explicaciones</w:t>
-      </w:r>
-      <w:r>
-        <w:rPr>
-          <w:rFonts w:ascii="Arial" w:hAnsi="Arial" w:cs="Arial"/>
-        </w:rPr>
-        <w:t xml:space="preserve">, </w:t>
-      </w:r>
-      <w:r>
-        <w:rPr>
-          <w:rFonts w:ascii="Arial" w:hAnsi="Arial" w:cs="Arial"/>
-        </w:rPr>
-        <w:t>formular problemas de cambio aumentando, cambio disminuyendo, combinación de elementos y comparación para la adición y la sustracción, ahora para a multiplicación y la división enunciar problemas de proporcionalidad simple y comparación multiplicativa.</w:t>
-      </w:r>
-      <w:r>
-        <w:rPr>
-          <w:rFonts w:ascii="Arial" w:hAnsi="Arial" w:cs="Arial"/>
-        </w:rPr>
-        <w:t xml:space="preserve"> </w:t>
-      </w:r>
-      <w:r>
-        <w:rPr>
-          <w:rFonts w:ascii="Arial" w:hAnsi="Arial" w:cs="Arial"/>
-        </w:rPr>
-        <w:t xml:space="preserve">Para la ejercitación de las operaciones aritméticas se sugieren actividades de </w:t>
-      </w:r>
-      <w:r>
-        <w:rPr>
-          <w:rFonts w:ascii="Arial" w:hAnsi="Arial" w:cs="Arial"/>
-        </w:rPr>
-        <w:t>práctica</w:t>
-      </w:r>
-      <w:r>
-        <w:rPr>
-          <w:rFonts w:ascii="Arial" w:hAnsi="Arial" w:cs="Arial"/>
-        </w:rPr>
-        <w:t xml:space="preserve"> de los algoritmos</w:t>
-      </w:r>
-      <w:r>
-        <w:rPr>
-          <w:rFonts w:ascii="Arial" w:hAnsi="Arial" w:cs="Arial"/>
-        </w:rPr>
-        <w:t xml:space="preserve"> y</w:t>
-      </w:r>
-      <w:r>
-        <w:rPr>
-          <w:rFonts w:ascii="Arial" w:hAnsi="Arial" w:cs="Arial"/>
-        </w:rPr>
-        <w:t xml:space="preserve"> aplicación en la solución de situaciones problema</w:t>
-      </w:r>
-      <w:r>
-        <w:rPr>
-          <w:rFonts w:ascii="Arial" w:hAnsi="Arial" w:cs="Arial"/>
-        </w:rPr>
-        <w:t xml:space="preserve"> e</w:t>
-      </w:r>
-      <w:r>
-        <w:rPr>
-          <w:rFonts w:ascii="Arial" w:hAnsi="Arial" w:cs="Arial"/>
-        </w:rPr>
-        <w:t xml:space="preserve"> interactivos que permiten profundizar sobre las propiedades de las operaciones con números naturales.</w:t>
-      </w:r>
-    </w:p>
-    <w:p>
-      <w:pPr>
-        <w:jc w:val="both"/>
-        <w:rPr>
-          <w:rFonts w:ascii="Arial" w:hAnsi="Arial" w:cs="Arial"/>
-        </w:rPr>
-      </w:pPr>
-    </w:p>
-    <w:p>
-      <w:pPr>
-        <w:jc w:val="both"/>
-        <w:rPr>
-          <w:rFonts w:ascii="Arial" w:hAnsi="Arial" w:cs="Arial"/>
-        </w:rPr>
-      </w:pPr>
-      <w:r>
-        <w:rPr>
-          <w:rFonts w:ascii="Arial" w:hAnsi="Arial" w:cs="Arial"/>
-        </w:rPr>
-        <w:t xml:space="preserve">Para finalizar es importante reconocer que como </w:t>
-      </w:r>
-      <w:r>
-        <w:rPr>
-          <w:rFonts w:ascii="Arial" w:hAnsi="Arial" w:cs="Arial"/>
-        </w:rPr>
-        <w:t xml:space="preserve">en toda cultura </w:t>
-      </w:r>
-      <w:r>
-        <w:rPr>
-          <w:rFonts w:ascii="Arial" w:hAnsi="Arial" w:cs="Arial"/>
-        </w:rPr>
-        <w:t xml:space="preserve">se </w:t>
-      </w:r>
-      <w:r>
-        <w:rPr>
-          <w:rFonts w:ascii="Arial" w:hAnsi="Arial" w:cs="Arial"/>
-        </w:rPr>
-        <w:t>desarrolla</w:t>
-      </w:r>
-      <w:r>
-        <w:rPr>
-          <w:rFonts w:ascii="Arial" w:hAnsi="Arial" w:cs="Arial"/>
-        </w:rPr>
-        <w:t xml:space="preserve"> un lenguaje oral y escrito</w:t>
-      </w:r>
-      <w:r>
-        <w:rPr>
-          <w:rFonts w:ascii="Arial" w:hAnsi="Arial" w:cs="Arial"/>
-        </w:rPr>
-        <w:t xml:space="preserve">, </w:t>
-      </w:r>
-      <w:r>
-        <w:rPr>
-          <w:rFonts w:ascii="Arial" w:hAnsi="Arial" w:cs="Arial"/>
-        </w:rPr>
-        <w:t xml:space="preserve">también </w:t>
-      </w:r>
-      <w:r>
-        <w:rPr>
-          <w:rFonts w:ascii="Arial" w:hAnsi="Arial" w:cs="Arial"/>
-        </w:rPr>
-        <w:t xml:space="preserve">se </w:t>
-      </w:r>
-      <w:r>
-        <w:rPr>
-          <w:rFonts w:ascii="Arial" w:hAnsi="Arial" w:cs="Arial"/>
-        </w:rPr>
-        <w:t xml:space="preserve">desarrolla un lenguaje matemático adaptado a sus necesidades, </w:t>
-      </w:r>
-      <w:r>
-        <w:rPr>
-          <w:rFonts w:ascii="Arial" w:hAnsi="Arial" w:cs="Arial"/>
-        </w:rPr>
-        <w:t xml:space="preserve">usted puede enseñar a sus estudiantes </w:t>
-      </w:r>
-      <w:r>
-        <w:rPr>
-          <w:rFonts w:ascii="Arial" w:hAnsi="Arial" w:cs="Arial"/>
-        </w:rPr>
-        <w:t xml:space="preserve">otros </w:t>
-      </w:r>
-      <w:r>
-        <w:rPr>
-          <w:rFonts w:ascii="Arial" w:hAnsi="Arial" w:cs="Arial"/>
-        </w:rPr>
-        <w:t>sistemas de</w:t>
-      </w:r>
-      <w:r>
-        <w:rPr>
-          <w:rFonts w:ascii="Arial" w:hAnsi="Arial" w:cs="Arial"/>
-        </w:rPr>
-        <w:t xml:space="preserve"> numeración</w:t>
-      </w:r>
-      <w:r>
-        <w:rPr>
-          <w:rFonts w:ascii="Arial" w:hAnsi="Arial" w:cs="Arial"/>
-        </w:rPr>
-        <w:t xml:space="preserve"> como el romano o</w:t>
-      </w:r>
-      <w:r>
-        <w:rPr>
-          <w:rFonts w:ascii="Arial" w:hAnsi="Arial" w:cs="Arial"/>
-        </w:rPr>
-        <w:t xml:space="preserve"> elementos que han utilizado diferentes culturas</w:t>
-      </w:r>
-      <w:r>
-        <w:rPr>
-          <w:rFonts w:ascii="Arial" w:hAnsi="Arial" w:cs="Arial"/>
-        </w:rPr>
-        <w:t xml:space="preserve"> para llevar sus cuentas, por ejemplo el quipu y la </w:t>
-      </w:r>
-      <w:proofErr w:type="spellStart"/>
-      <w:r>
-        <w:rPr>
-          <w:rFonts w:ascii="Arial" w:hAnsi="Arial" w:cs="Arial"/>
-        </w:rPr>
-        <w:t>yupana</w:t>
-      </w:r>
-      <w:proofErr w:type="spellEnd"/>
-      <w:r>
-        <w:rPr>
-          <w:rFonts w:ascii="Arial" w:hAnsi="Arial" w:cs="Arial"/>
-        </w:rPr>
-        <w:t xml:space="preserve"> de los incas o hablar sobre el sistema de numeración maya que le dio relevancia al cero, estos son unos cuantos ejemplos de la riqueza en los sistemas de numeración que se pueden abordar con los estudiantes. En este aspecto se formulan dos actividades, una para mostrar el algoritmo de la </w:t>
-      </w:r>
-      <w:proofErr w:type="spellStart"/>
-      <w:r>
-        <w:rPr>
-          <w:rFonts w:ascii="Arial" w:hAnsi="Arial" w:cs="Arial"/>
-        </w:rPr>
-        <w:t>gelosia</w:t>
-      </w:r>
-      <w:proofErr w:type="spellEnd"/>
-      <w:r>
-        <w:rPr>
-          <w:rFonts w:ascii="Arial" w:hAnsi="Arial" w:cs="Arial"/>
-        </w:rPr>
-        <w:t>, que es un método de multiplicación Hindú que data del siglo V y la propuesta para construir un ábaco chino y realizar cuentas con este recurso.</w:t>
-      </w:r>
-    </w:p>
-    <w:p>
-      <w:pPr>
-        <w:jc w:val="both"/>
-        <w:rPr>
-          <w:rFonts w:ascii="Arial" w:hAnsi="Arial" w:cs="Arial"/>
-        </w:rPr>
-      </w:pPr>
-    </w:p>
-    <w:p>
-      <w:pPr>
-        <w:jc w:val="both"/>
-        <w:rPr>
-          <w:rFonts w:ascii="Arial" w:hAnsi="Arial" w:cs="Arial"/>
-        </w:rPr>
-      </w:pPr>
-      <w:r>
-        <w:rPr>
-          <w:rFonts w:ascii="Arial" w:hAnsi="Arial" w:cs="Arial"/>
-        </w:rPr>
-        <w:t xml:space="preserve"> </w:t>
+      <w:r>
+        <w:rPr>
+          <w:rFonts w:ascii="Arial" w:hAnsi="Arial" w:cs="Arial"/>
+        </w:rPr>
+        <w:t>Respecto a las competencias matemáticas, en la propuesta se encuentra lo siguiente.</w:t>
       </w:r>
     </w:p>
     <w:p>
@@ -1556,14 +1068,9 @@
         <w:jc w:val="both"/>
         <w:rPr>
           <w:rFonts w:ascii="Arial" w:hAnsi="Arial" w:cs="Arial"/>
-        </w:rPr>
-      </w:pPr>
-      <w:r>
-        <w:rPr>
-          <w:rFonts w:ascii="Arial" w:hAnsi="Arial" w:cs="Arial"/>
-        </w:rPr>
-        <w:t>Frente a las competencias matemáticas, en la propuesta se encuentra lo siguiente.</w:t>
-      </w:r>
+          <w:b/>
+        </w:rPr>
+      </w:pPr>
     </w:p>
     <w:p>
       <w:pPr>
@@ -1571,9 +1078,99 @@
         <w:jc w:val="both"/>
         <w:rPr>
           <w:rFonts w:ascii="Arial" w:hAnsi="Arial" w:cs="Arial"/>
+        </w:rPr>
+      </w:pPr>
+      <w:r>
+        <w:rPr>
+          <w:rFonts w:ascii="Arial" w:hAnsi="Arial" w:cs="Arial"/>
+        </w:rPr>
+        <w:t xml:space="preserve">La competencia </w:t>
+      </w:r>
+      <w:r>
+        <w:rPr>
+          <w:rFonts w:ascii="Arial" w:hAnsi="Arial" w:cs="Arial"/>
           <w:b/>
         </w:rPr>
-      </w:pPr>
+        <w:t xml:space="preserve">comunicativa </w:t>
+      </w:r>
+      <w:r>
+        <w:rPr>
+          <w:rFonts w:ascii="Arial" w:hAnsi="Arial" w:cs="Arial"/>
+        </w:rPr>
+        <w:t xml:space="preserve">se trabaja cuando se propone al estudiante que extraiga datos de una tabla para resolver situaciones en las cuales intervienen las operaciones con números naturales; además, en los ejemplos que se dan sobre ubicación de números en la recta numérica. Se aborda el </w:t>
+      </w:r>
+      <w:r>
+        <w:rPr>
+          <w:rFonts w:ascii="Arial" w:hAnsi="Arial" w:cs="Arial"/>
+          <w:b/>
+        </w:rPr>
+        <w:t>razonamiento</w:t>
+      </w:r>
+      <w:r>
+        <w:rPr>
+          <w:rFonts w:ascii="Arial" w:hAnsi="Arial" w:cs="Arial"/>
+        </w:rPr>
+        <w:t xml:space="preserve"> al utilizar la aproximación como método facilitador en el desarrollo de </w:t>
+      </w:r>
+      <w:r>
+        <w:rPr>
+          <w:rFonts w:ascii="Arial" w:hAnsi="Arial" w:cs="Arial"/>
+        </w:rPr>
+        <w:lastRenderedPageBreak/>
+        <w:t xml:space="preserve">operaciones, y también en los interactivos y ejercicios que tratan sobre las operaciones combinadas. Se proponen actividades que buscan que los estudiantes </w:t>
+      </w:r>
+      <w:r>
+        <w:rPr>
+          <w:rFonts w:ascii="Arial" w:hAnsi="Arial" w:cs="Arial"/>
+          <w:b/>
+        </w:rPr>
+        <w:t>resuelvan situaciones problema</w:t>
+      </w:r>
+      <w:r>
+        <w:rPr>
+          <w:rFonts w:ascii="Arial" w:hAnsi="Arial" w:cs="Arial"/>
+        </w:rPr>
+        <w:t xml:space="preserve"> en las que involucren tanto la estimación como las operaciones aritméticas, tomando contextos cotidianos o del mundo actual, de manera que ellos reconozcan la importancia y la aplicación del conjunto de los números naturales y sus operaciones. Se proponen varias actividades de ejercitación y apropiación de los algoritmos de las operaciones aritméticas que permiten desarrollar habilidad en </w:t>
+      </w:r>
+      <w:r>
+        <w:rPr>
+          <w:rFonts w:ascii="Arial" w:hAnsi="Arial" w:cs="Arial"/>
+          <w:b/>
+        </w:rPr>
+        <w:t xml:space="preserve">formulación, comparación </w:t>
+      </w:r>
+      <w:r>
+        <w:rPr>
+          <w:rFonts w:ascii="Arial" w:hAnsi="Arial" w:cs="Arial"/>
+        </w:rPr>
+        <w:t>y</w:t>
+      </w:r>
+      <w:r>
+        <w:rPr>
+          <w:rFonts w:ascii="Arial" w:hAnsi="Arial" w:cs="Arial"/>
+          <w:b/>
+        </w:rPr>
+        <w:t xml:space="preserve"> ejercitación de procedimientos</w:t>
+      </w:r>
+      <w:r>
+        <w:rPr>
+          <w:rFonts w:ascii="Arial" w:hAnsi="Arial" w:cs="Arial"/>
+        </w:rPr>
+        <w:t xml:space="preserve">. Se plantean actividades en las cuales la </w:t>
+      </w:r>
+      <w:r>
+        <w:rPr>
+          <w:rFonts w:ascii="Arial" w:hAnsi="Arial" w:cs="Arial"/>
+          <w:b/>
+        </w:rPr>
+        <w:t xml:space="preserve">modelación </w:t>
+      </w:r>
+      <w:r>
+        <w:rPr>
+          <w:rFonts w:ascii="Arial" w:hAnsi="Arial" w:cs="Arial"/>
+        </w:rPr>
+        <w:t>es fundamental en los procedimientos que se deben seguir para resolver operaciones en las cuales se involucra más de un algoritmo. En relación con el tema completo, además, se plantea un mapa conceptual como modelo de representación del concepto general.</w:t>
+      </w:r>
     </w:p>
     <w:p>
       <w:pPr>
@@ -1583,228 +1180,6 @@
           <w:rFonts w:ascii="Arial" w:hAnsi="Arial" w:cs="Arial"/>
         </w:rPr>
       </w:pPr>
-      <w:r>
-        <w:rPr>
-          <w:rFonts w:ascii="Arial" w:hAnsi="Arial" w:cs="Arial"/>
-        </w:rPr>
-        <w:t xml:space="preserve">La competencia </w:t>
-      </w:r>
-      <w:r>
-        <w:rPr>
-          <w:rFonts w:ascii="Arial" w:hAnsi="Arial" w:cs="Arial"/>
-          <w:b/>
-        </w:rPr>
-        <w:t xml:space="preserve">comunicativa </w:t>
-      </w:r>
-      <w:r>
-        <w:rPr>
-          <w:rFonts w:ascii="Arial" w:hAnsi="Arial" w:cs="Arial"/>
-        </w:rPr>
-        <w:t xml:space="preserve">se </w:t>
-      </w:r>
-      <w:r>
-        <w:rPr>
-          <w:rFonts w:ascii="Arial" w:hAnsi="Arial" w:cs="Arial"/>
-        </w:rPr>
-        <w:t xml:space="preserve">trabaja cuando se le propone </w:t>
-      </w:r>
-      <w:r>
-        <w:rPr>
-          <w:rFonts w:ascii="Arial" w:hAnsi="Arial" w:cs="Arial"/>
-        </w:rPr>
-        <w:t>al estudiante que extraiga datos de una tabla para resolver situaciones en las cuales intervienen las operaciones con números naturales, además en los ejemplos que se dan sobre ubicación de números en la recta numérica.</w:t>
-      </w:r>
-      <w:r>
-        <w:rPr>
-          <w:rFonts w:ascii="Arial" w:hAnsi="Arial" w:cs="Arial"/>
-        </w:rPr>
-        <w:t xml:space="preserve"> </w:t>
-      </w:r>
-      <w:r>
-        <w:rPr>
-          <w:rFonts w:ascii="Arial" w:hAnsi="Arial" w:cs="Arial"/>
-        </w:rPr>
-        <w:t xml:space="preserve">Se </w:t>
-      </w:r>
-      <w:r>
-        <w:rPr>
-          <w:rFonts w:ascii="Arial" w:hAnsi="Arial" w:cs="Arial"/>
-        </w:rPr>
-        <w:t>aborda</w:t>
-      </w:r>
-      <w:r>
-        <w:rPr>
-          <w:rFonts w:ascii="Arial" w:hAnsi="Arial" w:cs="Arial"/>
-        </w:rPr>
-        <w:t xml:space="preserve"> el </w:t>
-      </w:r>
-      <w:r>
-        <w:rPr>
-          <w:rFonts w:ascii="Arial" w:hAnsi="Arial" w:cs="Arial"/>
-          <w:b/>
-        </w:rPr>
-        <w:t>razonamiento</w:t>
-      </w:r>
-      <w:r>
-        <w:rPr>
-          <w:rFonts w:ascii="Arial" w:hAnsi="Arial" w:cs="Arial"/>
-        </w:rPr>
-        <w:t xml:space="preserve">, </w:t>
-      </w:r>
-      <w:r>
-        <w:rPr>
-          <w:rFonts w:ascii="Arial" w:hAnsi="Arial" w:cs="Arial"/>
-        </w:rPr>
-        <w:t xml:space="preserve">al utilizar la aproximación como método facilitador en el </w:t>
-      </w:r>
-      <w:r>
-        <w:rPr>
-          <w:rFonts w:ascii="Arial" w:hAnsi="Arial" w:cs="Arial"/>
-        </w:rPr>
-        <w:lastRenderedPageBreak/>
-        <w:t>desarrollo de operaciones, así como también en los interactivos y ejercicios que tratan sobre las operaciones co</w:t>
-      </w:r>
-      <w:r>
-        <w:rPr>
-          <w:rFonts w:ascii="Arial" w:hAnsi="Arial" w:cs="Arial"/>
-        </w:rPr>
-        <w:t>m</w:t>
-      </w:r>
-      <w:r>
-        <w:rPr>
-          <w:rFonts w:ascii="Arial" w:hAnsi="Arial" w:cs="Arial"/>
-        </w:rPr>
-        <w:t>binadas</w:t>
-      </w:r>
-      <w:r>
-        <w:rPr>
-          <w:rFonts w:ascii="Arial" w:hAnsi="Arial" w:cs="Arial"/>
-        </w:rPr>
-        <w:t>.</w:t>
-      </w:r>
-      <w:r>
-        <w:rPr>
-          <w:rFonts w:ascii="Arial" w:hAnsi="Arial" w:cs="Arial"/>
-        </w:rPr>
-        <w:t xml:space="preserve"> </w:t>
-      </w:r>
-      <w:r>
-        <w:rPr>
-          <w:rFonts w:ascii="Arial" w:hAnsi="Arial" w:cs="Arial"/>
-        </w:rPr>
-        <w:t xml:space="preserve">Se proponen actividades que buscan que los estudiantes </w:t>
-      </w:r>
-      <w:r>
-        <w:rPr>
-          <w:rFonts w:ascii="Arial" w:hAnsi="Arial" w:cs="Arial"/>
-          <w:b/>
-        </w:rPr>
-        <w:t>resuelvan situaciones problema</w:t>
-      </w:r>
-      <w:r>
-        <w:rPr>
-          <w:rFonts w:ascii="Arial" w:hAnsi="Arial" w:cs="Arial"/>
-        </w:rPr>
-        <w:t xml:space="preserve"> en las que involucren tanto la estimación como las operaciones aritméticas, tomando contextos cotidianos o del mundo actual, de manera que ellos reconozcan la importancia y la aplicación del conjunto de los números naturales y sus operaciones.</w:t>
-      </w:r>
-      <w:r>
-        <w:rPr>
-          <w:rFonts w:ascii="Arial" w:hAnsi="Arial" w:cs="Arial"/>
-        </w:rPr>
-        <w:t xml:space="preserve"> </w:t>
-      </w:r>
-      <w:r>
-        <w:rPr>
-          <w:rFonts w:ascii="Arial" w:hAnsi="Arial" w:cs="Arial"/>
-        </w:rPr>
-        <w:t xml:space="preserve">Se dan varias actividades de ejercitación y apropiación de los algoritmos de las operaciones aritméticas </w:t>
-      </w:r>
-      <w:r>
-        <w:rPr>
-          <w:rFonts w:ascii="Arial" w:hAnsi="Arial" w:cs="Arial"/>
-        </w:rPr>
-        <w:t>que</w:t>
-      </w:r>
-      <w:r>
-        <w:rPr>
-          <w:rFonts w:ascii="Arial" w:hAnsi="Arial" w:cs="Arial"/>
-        </w:rPr>
-        <w:t xml:space="preserve"> </w:t>
-      </w:r>
-      <w:r>
-        <w:rPr>
-          <w:rFonts w:ascii="Arial" w:hAnsi="Arial" w:cs="Arial"/>
-        </w:rPr>
-        <w:t>permite</w:t>
-      </w:r>
-      <w:r>
-        <w:rPr>
-          <w:rFonts w:ascii="Arial" w:hAnsi="Arial" w:cs="Arial"/>
-        </w:rPr>
-        <w:t xml:space="preserve">n </w:t>
-      </w:r>
-      <w:r>
-        <w:rPr>
-          <w:rFonts w:ascii="Arial" w:hAnsi="Arial" w:cs="Arial"/>
-        </w:rPr>
-        <w:t>desarrollar habilidad en</w:t>
-      </w:r>
-      <w:r>
-        <w:rPr>
-          <w:rFonts w:ascii="Arial" w:hAnsi="Arial" w:cs="Arial"/>
-        </w:rPr>
-        <w:t xml:space="preserve"> </w:t>
-      </w:r>
-      <w:r>
-        <w:rPr>
-          <w:rFonts w:ascii="Arial" w:hAnsi="Arial" w:cs="Arial"/>
-          <w:b/>
-        </w:rPr>
-        <w:t>formulación, comparación y ejercitación de procedimientos</w:t>
-      </w:r>
-      <w:r>
-        <w:rPr>
-          <w:rFonts w:ascii="Arial" w:hAnsi="Arial" w:cs="Arial"/>
-        </w:rPr>
-        <w:t>.</w:t>
-      </w:r>
-      <w:r>
-        <w:rPr>
-          <w:rFonts w:ascii="Arial" w:hAnsi="Arial" w:cs="Arial"/>
-        </w:rPr>
-        <w:t xml:space="preserve"> </w:t>
-      </w:r>
-      <w:r>
-        <w:rPr>
-          <w:rFonts w:ascii="Arial" w:hAnsi="Arial" w:cs="Arial"/>
-        </w:rPr>
-        <w:t xml:space="preserve">Se plantean actividades en las cuales la </w:t>
-      </w:r>
-      <w:r>
-        <w:rPr>
-          <w:rFonts w:ascii="Arial" w:hAnsi="Arial" w:cs="Arial"/>
-          <w:b/>
-        </w:rPr>
-        <w:t xml:space="preserve">modelación </w:t>
-      </w:r>
-      <w:r>
-        <w:rPr>
-          <w:rFonts w:ascii="Arial" w:hAnsi="Arial" w:cs="Arial"/>
-        </w:rPr>
-        <w:t xml:space="preserve">es fundamental en </w:t>
-      </w:r>
-      <w:r>
-        <w:rPr>
-          <w:rFonts w:ascii="Arial" w:hAnsi="Arial" w:cs="Arial"/>
-        </w:rPr>
-        <w:t xml:space="preserve">los procedimientos que se deben seguir para resolver operaciones en las cuales se involucra más de un algoritmo. </w:t>
-      </w:r>
-      <w:r>
-        <w:rPr>
-          <w:rFonts w:ascii="Arial" w:hAnsi="Arial" w:cs="Arial"/>
-        </w:rPr>
-        <w:t>Además frente al tema completo se plantea un mapa conceptual como modelo de representación del concepto general.</w:t>
-      </w:r>
     </w:p>
     <w:p>
       <w:pPr>
@@ -1812,8 +1187,28 @@
         <w:jc w:val="both"/>
         <w:rPr>
           <w:rFonts w:ascii="Arial" w:hAnsi="Arial" w:cs="Arial"/>
-        </w:rPr>
-      </w:pPr>
+          <w:b/>
+        </w:rPr>
+      </w:pPr>
+      <w:r>
+        <w:rPr>
+          <w:rFonts w:ascii="Arial" w:hAnsi="Arial" w:cs="Arial"/>
+        </w:rPr>
+        <w:t xml:space="preserve">Por último, las actividades de retroalimentación inmediata permiten que el estudiante fomente su autoaprendizaje, aprenda de sus aciertos y errores, y repita los ejercicios las veces que lo considere necesario como mecanismo para desarrollar la competencia de </w:t>
+      </w:r>
+      <w:r>
+        <w:rPr>
+          <w:rFonts w:ascii="Arial" w:hAnsi="Arial" w:cs="Arial"/>
+          <w:b/>
+        </w:rPr>
+        <w:t>aprender a aprender</w:t>
+      </w:r>
+      <w:r>
+        <w:rPr>
+          <w:rFonts w:ascii="Arial" w:hAnsi="Arial" w:cs="Arial"/>
+        </w:rPr>
+        <w:t>.</w:t>
+      </w:r>
     </w:p>
     <w:p>
       <w:pPr>
@@ -1824,19 +1219,6 @@
           <w:b/>
         </w:rPr>
       </w:pPr>
-      <w:r>
-        <w:rPr>
-          <w:rFonts w:ascii="Arial" w:hAnsi="Arial" w:cs="Arial"/>
-        </w:rPr>
-        <w:t xml:space="preserve">Por último, las actividades de retroalimentación inmediata permiten que el estudiante fomente su autoaprendizaje, aprendiendo de sus aciertos y errores, repitiendo los ejercicios las veces que lo considere necesario, como mecanismo para desarrollar la competencia de </w:t>
-      </w:r>
-      <w:r>
-        <w:rPr>
-          <w:rFonts w:ascii="Arial" w:hAnsi="Arial" w:cs="Arial"/>
-          <w:b/>
-        </w:rPr>
-        <w:t>aprender a aprender.</w:t>
-      </w:r>
     </w:p>
     <w:p>
       <w:pPr>
@@ -1869,14 +1251,8 @@
       </w:pPr>
     </w:p>
     <w:p>
-      <w:pPr>
-        <w:spacing w:line="276" w:lineRule="auto"/>
-        <w:jc w:val="both"/>
-        <w:rPr>
-          <w:rFonts w:ascii="Arial" w:hAnsi="Arial" w:cs="Arial"/>
-          <w:b/>
-        </w:rPr>
-      </w:pPr>
+      <w:bookmarkStart w:id="0" w:name="_GoBack"/>
+      <w:bookmarkEnd w:id="0"/>
     </w:p>
     <w:sectPr>
       <w:pgSz w:w="11900" w:h="16840"/>
@@ -2997,6 +2373,42 @@
   </w:num>
   <w:num w:numId="10">
     <w:abstractNumId w:val="7"/>
+  </w:num>
+  <w:num w:numId="11">
+    <w:abstractNumId w:val="6"/>
+    <w:lvlOverride w:ilvl="0"/>
+    <w:lvlOverride w:ilvl="1"/>
+    <w:lvlOverride w:ilvl="2"/>
+    <w:lvlOverride w:ilvl="3"/>
+    <w:lvlOverride w:ilvl="4"/>
+    <w:lvlOverride w:ilvl="5"/>
+    <w:lvlOverride w:ilvl="6"/>
+    <w:lvlOverride w:ilvl="7"/>
+    <w:lvlOverride w:ilvl="8"/>
+  </w:num>
+  <w:num w:numId="12">
+    <w:abstractNumId w:val="4"/>
+    <w:lvlOverride w:ilvl="0"/>
+    <w:lvlOverride w:ilvl="1"/>
+    <w:lvlOverride w:ilvl="2"/>
+    <w:lvlOverride w:ilvl="3"/>
+    <w:lvlOverride w:ilvl="4"/>
+    <w:lvlOverride w:ilvl="5"/>
+    <w:lvlOverride w:ilvl="6"/>
+    <w:lvlOverride w:ilvl="7"/>
+    <w:lvlOverride w:ilvl="8"/>
+  </w:num>
+  <w:num w:numId="13">
+    <w:abstractNumId w:val="7"/>
+    <w:lvlOverride w:ilvl="0"/>
+    <w:lvlOverride w:ilvl="1"/>
+    <w:lvlOverride w:ilvl="2"/>
+    <w:lvlOverride w:ilvl="3"/>
+    <w:lvlOverride w:ilvl="4"/>
+    <w:lvlOverride w:ilvl="5"/>
+    <w:lvlOverride w:ilvl="6"/>
+    <w:lvlOverride w:ilvl="7"/>
+    <w:lvlOverride w:ilvl="8"/>
   </w:num>
 </w:numbering>
 </file>

</xml_diff>